<commit_message>
Adding new subfolders with .wav and samples files
</commit_message>
<xml_diff>
--- a/docs/Izvještaj projektnog zadatka_Emanuela_Buganik_SDOS.docx
+++ b/docs/Izvještaj projektnog zadatka_Emanuela_Buganik_SDOS.docx
@@ -1888,7 +1888,7 @@
           <w:rPr>
             <w:rFonts w:ascii="Cambria Math" w:hAnsi="Cambria Math"/>
             <w:sz w:val="28"/>
-            <w:lang w:val="pl-PL"/>
+            <w:lang w:val="hr-HR"/>
           </w:rPr>
           <m:t>=</m:t>
         </m:r>
@@ -1925,7 +1925,7 @@
           <w:rPr>
             <w:rFonts w:ascii="Cambria Math" w:hAnsi="Cambria Math"/>
             <w:sz w:val="28"/>
-            <w:lang w:val="pl-PL"/>
+            <w:lang w:val="hr-HR"/>
           </w:rPr>
           <m:t xml:space="preserve">+ </m:t>
         </m:r>
@@ -1940,7 +1940,7 @@
           <w:rPr>
             <w:rFonts w:ascii="Cambria Math" w:hAnsi="Cambria Math"/>
             <w:sz w:val="28"/>
-            <w:lang w:val="pl-PL"/>
+            <w:lang w:val="hr-HR"/>
           </w:rPr>
           <m:t>*</m:t>
         </m:r>
@@ -1955,7 +1955,7 @@
           <w:rPr>
             <w:rFonts w:ascii="Cambria Math" w:hAnsi="Cambria Math"/>
             <w:sz w:val="28"/>
-            <w:lang w:val="pl-PL"/>
+            <w:lang w:val="hr-HR"/>
           </w:rPr>
           <m:t>[</m:t>
         </m:r>
@@ -1970,7 +1970,7 @@
           <w:rPr>
             <w:rFonts w:ascii="Cambria Math" w:hAnsi="Cambria Math"/>
             <w:sz w:val="28"/>
-            <w:lang w:val="pl-PL"/>
+            <w:lang w:val="hr-HR"/>
           </w:rPr>
           <m:t>-</m:t>
         </m:r>
@@ -1998,7 +1998,7 @@
               <w:rPr>
                 <w:rFonts w:ascii="Cambria Math" w:hAnsi="Cambria Math"/>
                 <w:sz w:val="28"/>
-                <w:lang w:val="pl-PL"/>
+                <w:lang w:val="hr-HR"/>
               </w:rPr>
               <m:t>0</m:t>
             </m:r>
@@ -2008,7 +2008,7 @@
           <w:rPr>
             <w:rFonts w:ascii="Cambria Math" w:hAnsi="Cambria Math"/>
             <w:sz w:val="28"/>
-            <w:lang w:val="pl-PL"/>
+            <w:lang w:val="hr-HR"/>
           </w:rPr>
           <m:t>]</m:t>
         </m:r>
@@ -2432,19 +2432,7 @@
         <w:rPr>
           <w:lang w:val="hr-HR"/>
         </w:rPr>
-        <w:t xml:space="preserve">operacija nad odmjercima </w:t>
-      </w:r>
-      <w:r>
-        <w:rPr>
-          <w:lang w:val="hr-HR"/>
-        </w:rPr>
-        <w:t>ostvarili</w:t>
-      </w:r>
-      <w:r>
-        <w:rPr>
-          <w:lang w:val="hr-HR"/>
-        </w:rPr>
-        <w:t xml:space="preserve"> što veću preciznost i rezultate koji će biti približni onom dobijenom u </w:t>
+        <w:t xml:space="preserve">operacija nad odmjercima ostvarili što veću preciznost i rezultate koji će biti približni onom dobijenom u </w:t>
       </w:r>
       <w:r>
         <w:rPr>
@@ -2536,6 +2524,7 @@
         <w:jc w:val="both"/>
         <w:rPr>
           <w:noProof/>
+          <w:lang w:val="hr-HR"/>
         </w:rPr>
       </w:pPr>
       <w:r>
@@ -4200,6 +4189,12 @@
         </w:rPr>
         <w:t xml:space="preserve"> efekta</w:t>
       </w:r>
+      <w:r>
+        <w:rPr>
+          <w:lang w:val="hr-HR"/>
+        </w:rPr>
+        <w:t xml:space="preserve"> u Pythonu</w:t>
+      </w:r>
     </w:p>
     <w:p>
       <w:pPr>
@@ -4281,27 +4276,24 @@
     <w:p>
       <w:pPr>
         <w:jc w:val="both"/>
-        <w:rPr>
-          <w:lang w:val="hr-HR"/>
-        </w:rPr>
       </w:pPr>
       <w:r>
         <w:rPr>
           <w:noProof/>
         </w:rPr>
         <w:drawing>
-          <wp:anchor distT="0" distB="0" distL="114300" distR="114300" simplePos="0" relativeHeight="251671552" behindDoc="0" locked="0" layoutInCell="1" allowOverlap="1" wp14:anchorId="46ACCCAE" wp14:editId="6E3504DA">
+          <wp:anchor distT="0" distB="0" distL="114300" distR="114300" simplePos="0" relativeHeight="251673600" behindDoc="0" locked="0" layoutInCell="1" allowOverlap="1" wp14:anchorId="1998E8F1" wp14:editId="1A2D1D3A">
             <wp:simplePos x="0" y="0"/>
-            <wp:positionH relativeFrom="margin">
-              <wp:align>center</wp:align>
+            <wp:positionH relativeFrom="column">
+              <wp:posOffset>528320</wp:posOffset>
             </wp:positionH>
             <wp:positionV relativeFrom="paragraph">
-              <wp:posOffset>360778</wp:posOffset>
+              <wp:posOffset>440055</wp:posOffset>
             </wp:positionV>
-            <wp:extent cx="5378450" cy="2778125"/>
-            <wp:effectExtent l="0" t="0" r="0" b="3175"/>
+            <wp:extent cx="5145405" cy="2623820"/>
+            <wp:effectExtent l="0" t="0" r="0" b="5080"/>
             <wp:wrapTopAndBottom/>
-            <wp:docPr id="19" name="Picture 19"/>
+            <wp:docPr id="20" name="Picture 20"/>
             <wp:cNvGraphicFramePr>
               <a:graphicFrameLocks xmlns:a="http://schemas.openxmlformats.org/drawingml/2006/main" noChangeAspect="1"/>
             </wp:cNvGraphicFramePr>
@@ -4309,7 +4301,7 @@
               <a:graphicData uri="http://schemas.openxmlformats.org/drawingml/2006/picture">
                 <pic:pic xmlns:pic="http://schemas.openxmlformats.org/drawingml/2006/picture">
                   <pic:nvPicPr>
-                    <pic:cNvPr id="19" name="tremolo error.png"/>
+                    <pic:cNvPr id="20" name="tremolo error.png"/>
                     <pic:cNvPicPr/>
                   </pic:nvPicPr>
                   <pic:blipFill rotWithShape="1">
@@ -4320,13 +4312,13 @@
                         </a:ext>
                       </a:extLst>
                     </a:blip>
-                    <a:srcRect l="6703" t="4475" r="6263" b="4030"/>
+                    <a:srcRect l="7301" t="6367" r="6987" b="4684"/>
                     <a:stretch/>
                   </pic:blipFill>
                   <pic:spPr bwMode="auto">
                     <a:xfrm>
                       <a:off x="0" y="0"/>
-                      <a:ext cx="5378450" cy="2778125"/>
+                      <a:ext cx="5145405" cy="2623820"/>
                     </a:xfrm>
                     <a:prstGeom prst="rect">
                       <a:avLst/>
@@ -4358,23 +4350,52 @@
         </w:rPr>
         <w:t>Ovdje može dio koda da se ubaci …</w:t>
       </w:r>
-      <w:bookmarkStart w:id="0" w:name="_GoBack"/>
-      <w:bookmarkEnd w:id="0"/>
     </w:p>
     <w:p>
       <w:pPr>
-        <w:jc w:val="both"/>
-        <w:rPr>
-          <w:lang w:val="hr-HR"/>
-        </w:rPr>
-      </w:pPr>
+        <w:ind w:firstLine="720"/>
+        <w:jc w:val="center"/>
+        <w:rPr>
+          <w:noProof/>
+          <w:lang w:val="hr-HR"/>
+        </w:rPr>
+      </w:pPr>
+      <w:r>
+        <w:rPr>
+          <w:i/>
+          <w:noProof/>
+          <w:lang w:val="hr-HR"/>
+        </w:rPr>
+        <w:t xml:space="preserve">Slika 2.8 </w:t>
+      </w:r>
+      <w:r>
+        <w:rPr>
+          <w:noProof/>
+          <w:lang w:val="hr-HR"/>
+        </w:rPr>
+        <w:t xml:space="preserve">Signal greške </w:t>
+      </w:r>
+      <w:r>
+        <w:rPr>
+          <w:i/>
+          <w:noProof/>
+          <w:lang w:val="hr-HR"/>
+        </w:rPr>
+        <w:t>Tremolo</w:t>
+      </w:r>
+      <w:r>
+        <w:rPr>
+          <w:noProof/>
+          <w:lang w:val="hr-HR"/>
+        </w:rPr>
+        <w:t xml:space="preserve"> efekta</w:t>
+      </w:r>
     </w:p>
     <w:p>
       <w:pPr>
         <w:ind w:firstLine="720"/>
         <w:jc w:val="both"/>
         <w:rPr>
-          <w:noProof/>
           <w:lang w:val="hr-HR"/>
         </w:rPr>
       </w:pPr>
@@ -4382,49 +4403,18 @@
     <w:p>
       <w:pPr>
         <w:ind w:firstLine="720"/>
-        <w:jc w:val="center"/>
-        <w:rPr>
-          <w:noProof/>
-          <w:lang w:val="hr-HR"/>
-        </w:rPr>
-      </w:pPr>
-      <w:r>
-        <w:rPr>
-          <w:i/>
-          <w:noProof/>
-          <w:lang w:val="hr-HR"/>
-        </w:rPr>
-        <w:t xml:space="preserve">Slika 2.8 </w:t>
-      </w:r>
-      <w:r>
-        <w:rPr>
-          <w:noProof/>
-          <w:lang w:val="hr-HR"/>
-        </w:rPr>
-        <w:t xml:space="preserve">Signal greške </w:t>
-      </w:r>
-      <w:r>
-        <w:rPr>
-          <w:i/>
-          <w:noProof/>
-          <w:lang w:val="hr-HR"/>
-        </w:rPr>
-        <w:t>Tremolo</w:t>
-      </w:r>
-      <w:r>
-        <w:rPr>
-          <w:noProof/>
-          <w:lang w:val="hr-HR"/>
-        </w:rPr>
-        <w:t xml:space="preserve"> efekta</w:t>
-      </w:r>
+        <w:jc w:val="both"/>
+        <w:rPr>
+          <w:lang w:val="sr-Latn-BA"/>
+        </w:rPr>
+      </w:pPr>
     </w:p>
     <w:p>
       <w:pPr>
         <w:ind w:firstLine="720"/>
         <w:jc w:val="both"/>
         <w:rPr>
-          <w:lang w:val="hr-HR"/>
+          <w:lang w:val="sr-Latn-BA"/>
         </w:rPr>
       </w:pPr>
     </w:p>
@@ -4468,9 +4458,6 @@
       <w:pPr>
         <w:ind w:firstLine="720"/>
         <w:jc w:val="both"/>
-        <w:rPr>
-          <w:lang w:val="sr-Latn-BA"/>
-        </w:rPr>
       </w:pPr>
     </w:p>
     <w:p>
@@ -4493,174 +4480,6 @@
     </w:p>
     <w:p>
       <w:pPr>
-        <w:ind w:firstLine="720"/>
-        <w:jc w:val="both"/>
-        <w:rPr>
-          <w:lang w:val="sr-Latn-BA"/>
-        </w:rPr>
-      </w:pPr>
-    </w:p>
-    <w:p>
-      <w:pPr>
-        <w:ind w:firstLine="720"/>
-        <w:jc w:val="both"/>
-        <w:rPr>
-          <w:lang w:val="sr-Latn-BA"/>
-        </w:rPr>
-      </w:pPr>
-    </w:p>
-    <w:p>
-      <w:pPr>
-        <w:ind w:firstLine="720"/>
-        <w:jc w:val="both"/>
-        <w:rPr>
-          <w:lang w:val="sr-Latn-BA"/>
-        </w:rPr>
-      </w:pPr>
-    </w:p>
-    <w:p>
-      <w:pPr>
-        <w:ind w:firstLine="720"/>
-        <w:jc w:val="both"/>
-        <w:rPr>
-          <w:lang w:val="sr-Latn-BA"/>
-        </w:rPr>
-      </w:pPr>
-    </w:p>
-    <w:p>
-      <w:pPr>
-        <w:ind w:firstLine="720"/>
-        <w:jc w:val="both"/>
-        <w:rPr>
-          <w:lang w:val="sr-Latn-BA"/>
-        </w:rPr>
-      </w:pPr>
-    </w:p>
-    <w:p>
-      <w:pPr>
-        <w:ind w:firstLine="720"/>
-        <w:jc w:val="both"/>
-        <w:rPr>
-          <w:lang w:val="sr-Latn-BA"/>
-        </w:rPr>
-      </w:pPr>
-    </w:p>
-    <w:p>
-      <w:pPr>
-        <w:ind w:firstLine="720"/>
-        <w:jc w:val="both"/>
-        <w:rPr>
-          <w:lang w:val="sr-Latn-BA"/>
-        </w:rPr>
-      </w:pPr>
-    </w:p>
-    <w:p>
-      <w:pPr>
-        <w:ind w:firstLine="720"/>
-        <w:jc w:val="both"/>
-        <w:rPr>
-          <w:lang w:val="sr-Latn-BA"/>
-        </w:rPr>
-      </w:pPr>
-    </w:p>
-    <w:p>
-      <w:pPr>
-        <w:ind w:firstLine="720"/>
-        <w:jc w:val="both"/>
-        <w:rPr>
-          <w:lang w:val="sr-Latn-BA"/>
-        </w:rPr>
-      </w:pPr>
-    </w:p>
-    <w:p>
-      <w:pPr>
-        <w:ind w:firstLine="720"/>
-        <w:jc w:val="both"/>
-        <w:rPr>
-          <w:lang w:val="sr-Latn-BA"/>
-        </w:rPr>
-      </w:pPr>
-    </w:p>
-    <w:p>
-      <w:pPr>
-        <w:ind w:firstLine="720"/>
-        <w:jc w:val="both"/>
-        <w:rPr>
-          <w:lang w:val="sr-Latn-BA"/>
-        </w:rPr>
-      </w:pPr>
-    </w:p>
-    <w:p>
-      <w:pPr>
-        <w:ind w:firstLine="720"/>
-        <w:jc w:val="both"/>
-        <w:rPr>
-          <w:lang w:val="sr-Latn-BA"/>
-        </w:rPr>
-      </w:pPr>
-    </w:p>
-    <w:p>
-      <w:pPr>
-        <w:ind w:firstLine="720"/>
-        <w:jc w:val="both"/>
-        <w:rPr>
-          <w:lang w:val="sr-Latn-BA"/>
-        </w:rPr>
-      </w:pPr>
-    </w:p>
-    <w:p>
-      <w:pPr>
-        <w:ind w:firstLine="720"/>
-        <w:jc w:val="both"/>
-        <w:rPr>
-          <w:lang w:val="sr-Latn-BA"/>
-        </w:rPr>
-      </w:pPr>
-    </w:p>
-    <w:p>
-      <w:pPr>
-        <w:ind w:firstLine="720"/>
-        <w:jc w:val="both"/>
-        <w:rPr>
-          <w:lang w:val="sr-Latn-BA"/>
-        </w:rPr>
-      </w:pPr>
-    </w:p>
-    <w:p>
-      <w:pPr>
-        <w:ind w:firstLine="720"/>
-        <w:jc w:val="both"/>
-        <w:rPr>
-          <w:lang w:val="sr-Latn-BA"/>
-        </w:rPr>
-      </w:pPr>
-    </w:p>
-    <w:p>
-      <w:pPr>
-        <w:ind w:firstLine="720"/>
-        <w:jc w:val="both"/>
-        <w:rPr>
-          <w:lang w:val="sr-Latn-BA"/>
-        </w:rPr>
-      </w:pPr>
-    </w:p>
-    <w:p>
-      <w:pPr>
-        <w:ind w:firstLine="720"/>
-        <w:jc w:val="both"/>
-      </w:pPr>
-    </w:p>
-    <w:p>
-      <w:pPr>
-        <w:ind w:firstLine="720"/>
-        <w:jc w:val="both"/>
-        <w:rPr>
-          <w:lang w:val="sr-Latn-BA"/>
-        </w:rPr>
-      </w:pPr>
-    </w:p>
-    <w:p>
-      <w:pPr>
         <w:jc w:val="both"/>
         <w:rPr>
           <w:lang w:val="sr-Latn-BA"/>
@@ -4672,7 +4491,7 @@
         </w:rPr>
         <w:lastRenderedPageBreak/>
         <w:drawing>
-          <wp:anchor distT="0" distB="0" distL="114300" distR="114300" simplePos="0" relativeHeight="251661312" behindDoc="0" locked="0" layoutInCell="1" allowOverlap="1" wp14:anchorId="2C9B3251" wp14:editId="58E60BFD">
+          <wp:anchor distT="0" distB="0" distL="114300" distR="114300" simplePos="0" relativeHeight="251661312" behindDoc="0" locked="0" layoutInCell="1" allowOverlap="1" wp14:anchorId="5A00791B" wp14:editId="5F32F10D">
             <wp:simplePos x="0" y="0"/>
             <wp:positionH relativeFrom="margin">
               <wp:align>center</wp:align>
@@ -4802,7 +4621,7 @@
           <w:i/>
           <w:lang w:val="sr-Latn-BA"/>
         </w:rPr>
-        <w:t>Slika 2.5</w:t>
+        <w:t>Slika 2.9</w:t>
       </w:r>
       <w:r>
         <w:rPr>
@@ -4828,34 +4647,9 @@
       <w:pPr>
         <w:jc w:val="both"/>
         <w:rPr>
-          <w:lang w:val="sr-Latn-BA"/>
-        </w:rPr>
-      </w:pPr>
-      <w:r>
-        <w:rPr>
-          <w:lang w:val="sr-Latn-BA"/>
-        </w:rPr>
-        <w:t>Pomenuta funk</w:t>
-      </w:r>
-      <w:r>
-        <w:rPr>
-          <w:lang w:val="sr-Latn-BA"/>
-        </w:rPr>
-        <w:t xml:space="preserve">cija vremena je u ovom slučaju LFO, kao u primjeru realizacije efekta </w:t>
-      </w:r>
-      <w:r>
-        <w:rPr>
-          <w:i/>
-          <w:lang w:val="sr-Latn-BA"/>
-        </w:rPr>
-        <w:t>Tremolo</w:t>
-      </w:r>
-      <w:r>
-        <w:rPr>
-          <w:lang w:val="sr-Latn-BA"/>
-        </w:rPr>
-        <w:t xml:space="preserve">, a čija frekvencija modulatora iznosi između 0.1 Hz do 10 Hz. </w:t>
-      </w:r>
+          <w:noProof/>
+        </w:rPr>
+      </w:pPr>
     </w:p>
     <w:p>
       <w:pPr>
@@ -4864,9 +4658,280 @@
           <w:lang w:val="sr-Latn-BA"/>
         </w:rPr>
       </w:pPr>
+      <w:r>
+        <w:rPr>
+          <w:noProof/>
+        </w:rPr>
+        <w:drawing>
+          <wp:anchor distT="0" distB="0" distL="114300" distR="114300" simplePos="0" relativeHeight="251671552" behindDoc="0" locked="0" layoutInCell="1" allowOverlap="1" wp14:anchorId="4F4A658E" wp14:editId="7426DB7D">
+            <wp:simplePos x="0" y="0"/>
+            <wp:positionH relativeFrom="margin">
+              <wp:posOffset>727075</wp:posOffset>
+            </wp:positionH>
+            <wp:positionV relativeFrom="page">
+              <wp:posOffset>4343400</wp:posOffset>
+            </wp:positionV>
+            <wp:extent cx="5183505" cy="2555875"/>
+            <wp:effectExtent l="0" t="0" r="0" b="0"/>
+            <wp:wrapTopAndBottom/>
+            <wp:docPr id="2" name="Picture 2"/>
+            <wp:cNvGraphicFramePr>
+              <a:graphicFrameLocks xmlns:a="http://schemas.openxmlformats.org/drawingml/2006/main" noChangeAspect="1"/>
+            </wp:cNvGraphicFramePr>
+            <a:graphic xmlns:a="http://schemas.openxmlformats.org/drawingml/2006/main">
+              <a:graphicData uri="http://schemas.openxmlformats.org/drawingml/2006/picture">
+                <pic:pic xmlns:pic="http://schemas.openxmlformats.org/drawingml/2006/picture">
+                  <pic:nvPicPr>
+                    <pic:cNvPr id="2" name="Mono vs flanger.png"/>
+                    <pic:cNvPicPr/>
+                  </pic:nvPicPr>
+                  <pic:blipFill rotWithShape="1">
+                    <a:blip r:embed="rId30">
+                      <a:extLst>
+                        <a:ext uri="{28A0092B-C50C-407E-A947-70E740481C1C}">
+                          <a14:useLocalDpi xmlns:a14="http://schemas.microsoft.com/office/drawing/2010/main" val="0"/>
+                        </a:ext>
+                      </a:extLst>
+                    </a:blip>
+                    <a:srcRect l="6594" t="4320" r="3955" b="5894"/>
+                    <a:stretch/>
+                  </pic:blipFill>
+                  <pic:spPr bwMode="auto">
+                    <a:xfrm>
+                      <a:off x="0" y="0"/>
+                      <a:ext cx="5183505" cy="2555875"/>
+                    </a:xfrm>
+                    <a:prstGeom prst="rect">
+                      <a:avLst/>
+                    </a:prstGeom>
+                    <a:ln>
+                      <a:noFill/>
+                    </a:ln>
+                    <a:extLst>
+                      <a:ext uri="{53640926-AAD7-44D8-BBD7-CCE9431645EC}">
+                        <a14:shadowObscured xmlns:a14="http://schemas.microsoft.com/office/drawing/2010/main"/>
+                      </a:ext>
+                    </a:extLst>
+                  </pic:spPr>
+                </pic:pic>
+              </a:graphicData>
+            </a:graphic>
+            <wp14:sizeRelV relativeFrom="margin">
+              <wp14:pctHeight>0</wp14:pctHeight>
+            </wp14:sizeRelV>
+          </wp:anchor>
+        </w:drawing>
+      </w:r>
+      <w:r>
+        <w:rPr>
+          <w:lang w:val="sr-Latn-BA"/>
+        </w:rPr>
+        <w:t>Pomenuta funk</w:t>
+      </w:r>
+      <w:r>
+        <w:rPr>
+          <w:lang w:val="sr-Latn-BA"/>
+        </w:rPr>
+        <w:t xml:space="preserve">cija vremena je u ovom slučaju LFO, kao u primjeru realizacije efekta </w:t>
+      </w:r>
+      <w:r>
+        <w:rPr>
+          <w:i/>
+          <w:lang w:val="sr-Latn-BA"/>
+        </w:rPr>
+        <w:t>Tremolo</w:t>
+      </w:r>
+      <w:r>
+        <w:rPr>
+          <w:lang w:val="sr-Latn-BA"/>
+        </w:rPr>
+        <w:t>, a čija frekvencija modulatora iznosi između 0.1 Hz do 10 Hz.</w:t>
+      </w:r>
     </w:p>
     <w:p>
       <w:pPr>
+        <w:jc w:val="center"/>
+        <w:rPr>
+          <w:i/>
+          <w:lang w:val="sr-Latn-BA"/>
+        </w:rPr>
+      </w:pPr>
+    </w:p>
+    <w:p>
+      <w:pPr>
+        <w:jc w:val="center"/>
+        <w:rPr>
+          <w:lang w:val="sr-Latn-BA"/>
+        </w:rPr>
+      </w:pPr>
+      <w:r>
+        <w:rPr>
+          <w:i/>
+          <w:lang w:val="sr-Latn-BA"/>
+        </w:rPr>
+        <w:t xml:space="preserve">Slika 2.10 </w:t>
+      </w:r>
+      <w:r>
+        <w:rPr>
+          <w:lang w:val="hr-HR"/>
+        </w:rPr>
+        <w:t>Signal prije i nakon primjene</w:t>
+      </w:r>
+      <w:r>
+        <w:rPr>
+          <w:lang w:val="hr-HR"/>
+        </w:rPr>
+        <w:t xml:space="preserve"> </w:t>
+      </w:r>
+      <w:r>
+        <w:rPr>
+          <w:i/>
+          <w:lang w:val="hr-HR"/>
+        </w:rPr>
+        <w:t>Flanger</w:t>
+      </w:r>
+      <w:r>
+        <w:rPr>
+          <w:lang w:val="hr-HR"/>
+        </w:rPr>
+        <w:t xml:space="preserve"> efekta u Pythonu</w:t>
+      </w:r>
+    </w:p>
+    <w:p>
+      <w:pPr>
+        <w:ind w:firstLine="720"/>
+        <w:jc w:val="center"/>
+        <w:rPr>
+          <w:i/>
+          <w:noProof/>
+          <w:lang w:val="sr-Latn-BA"/>
+        </w:rPr>
+      </w:pPr>
+    </w:p>
+    <w:p>
+      <w:pPr>
+        <w:rPr>
+          <w:noProof/>
+        </w:rPr>
+      </w:pPr>
+      <w:r>
+        <w:rPr>
+          <w:noProof/>
+        </w:rPr>
+        <w:lastRenderedPageBreak/>
+        <w:drawing>
+          <wp:anchor distT="0" distB="0" distL="114300" distR="114300" simplePos="0" relativeHeight="251672576" behindDoc="0" locked="0" layoutInCell="1" allowOverlap="1" wp14:anchorId="379DFDFB" wp14:editId="43254A25">
+            <wp:simplePos x="0" y="0"/>
+            <wp:positionH relativeFrom="margin">
+              <wp:posOffset>600710</wp:posOffset>
+            </wp:positionH>
+            <wp:positionV relativeFrom="paragraph">
+              <wp:posOffset>0</wp:posOffset>
+            </wp:positionV>
+            <wp:extent cx="5114925" cy="2548255"/>
+            <wp:effectExtent l="0" t="0" r="9525" b="4445"/>
+            <wp:wrapTopAndBottom/>
+            <wp:docPr id="14" name="Picture 14"/>
+            <wp:cNvGraphicFramePr>
+              <a:graphicFrameLocks xmlns:a="http://schemas.openxmlformats.org/drawingml/2006/main" noChangeAspect="1"/>
+            </wp:cNvGraphicFramePr>
+            <a:graphic xmlns:a="http://schemas.openxmlformats.org/drawingml/2006/main">
+              <a:graphicData uri="http://schemas.openxmlformats.org/drawingml/2006/picture">
+                <pic:pic xmlns:pic="http://schemas.openxmlformats.org/drawingml/2006/picture">
+                  <pic:nvPicPr>
+                    <pic:cNvPr id="5" name="flanger error.png"/>
+                    <pic:cNvPicPr/>
+                  </pic:nvPicPr>
+                  <pic:blipFill rotWithShape="1">
+                    <a:blip r:embed="rId31">
+                      <a:extLst>
+                        <a:ext uri="{28A0092B-C50C-407E-A947-70E740481C1C}">
+                          <a14:useLocalDpi xmlns:a14="http://schemas.microsoft.com/office/drawing/2010/main" val="0"/>
+                        </a:ext>
+                      </a:extLst>
+                    </a:blip>
+                    <a:srcRect l="5736" t="3745" r="5953" b="4632"/>
+                    <a:stretch/>
+                  </pic:blipFill>
+                  <pic:spPr bwMode="auto">
+                    <a:xfrm>
+                      <a:off x="0" y="0"/>
+                      <a:ext cx="5114925" cy="2548255"/>
+                    </a:xfrm>
+                    <a:prstGeom prst="rect">
+                      <a:avLst/>
+                    </a:prstGeom>
+                    <a:ln>
+                      <a:noFill/>
+                    </a:ln>
+                    <a:extLst>
+                      <a:ext uri="{53640926-AAD7-44D8-BBD7-CCE9431645EC}">
+                        <a14:shadowObscured xmlns:a14="http://schemas.microsoft.com/office/drawing/2010/main"/>
+                      </a:ext>
+                    </a:extLst>
+                  </pic:spPr>
+                </pic:pic>
+              </a:graphicData>
+            </a:graphic>
+            <wp14:sizeRelH relativeFrom="margin">
+              <wp14:pctWidth>0</wp14:pctWidth>
+            </wp14:sizeRelH>
+            <wp14:sizeRelV relativeFrom="margin">
+              <wp14:pctHeight>0</wp14:pctHeight>
+            </wp14:sizeRelV>
+          </wp:anchor>
+        </w:drawing>
+      </w:r>
+    </w:p>
+    <w:p>
+      <w:pPr>
+        <w:ind w:firstLine="720"/>
+        <w:jc w:val="center"/>
+        <w:rPr>
+          <w:noProof/>
+          <w:lang w:val="hr-HR"/>
+        </w:rPr>
+      </w:pPr>
+      <w:r>
+        <w:rPr>
+          <w:i/>
+          <w:noProof/>
+          <w:lang w:val="sr-Latn-BA"/>
+        </w:rPr>
+        <w:t>Slika 2.11</w:t>
+      </w:r>
+      <w:r>
+        <w:rPr>
+          <w:noProof/>
+          <w:lang w:val="sr-Latn-BA"/>
+        </w:rPr>
+        <w:t xml:space="preserve"> Signal gr</w:t>
+      </w:r>
+      <w:r>
+        <w:rPr>
+          <w:noProof/>
+          <w:lang w:val="hr-HR"/>
+        </w:rPr>
+        <w:t>eške kod</w:t>
+      </w:r>
+      <w:r>
+        <w:rPr>
+          <w:i/>
+          <w:noProof/>
+          <w:lang w:val="hr-HR"/>
+        </w:rPr>
+        <w:t xml:space="preserve"> Flanger</w:t>
+      </w:r>
+      <w:r>
+        <w:rPr>
+          <w:noProof/>
+          <w:lang w:val="hr-HR"/>
+        </w:rPr>
+        <w:t xml:space="preserve"> efekta</w:t>
+      </w:r>
+    </w:p>
+    <w:p>
+      <w:pPr>
         <w:ind w:firstLine="720"/>
         <w:jc w:val="both"/>
         <w:rPr>
@@ -4879,6 +4944,7 @@
         <w:ind w:firstLine="720"/>
         <w:jc w:val="both"/>
         <w:rPr>
+          <w:noProof/>
           <w:lang w:val="sr-Latn-BA"/>
         </w:rPr>
       </w:pPr>
@@ -4888,6 +4954,7 @@
         <w:ind w:firstLine="720"/>
         <w:jc w:val="both"/>
         <w:rPr>
+          <w:noProof/>
           <w:lang w:val="sr-Latn-BA"/>
         </w:rPr>
       </w:pPr>
@@ -4897,6 +4964,7 @@
         <w:ind w:firstLine="720"/>
         <w:jc w:val="both"/>
         <w:rPr>
+          <w:noProof/>
           <w:lang w:val="sr-Latn-BA"/>
         </w:rPr>
       </w:pPr>
@@ -4906,12 +4974,271 @@
         <w:ind w:firstLine="720"/>
         <w:jc w:val="both"/>
         <w:rPr>
+          <w:noProof/>
           <w:lang w:val="sr-Latn-BA"/>
         </w:rPr>
       </w:pPr>
     </w:p>
     <w:p>
       <w:pPr>
+        <w:jc w:val="both"/>
+        <w:rPr>
+          <w:lang w:val="sr-Latn-BA"/>
+        </w:rPr>
+      </w:pPr>
+    </w:p>
+    <w:p>
+      <w:pPr>
+        <w:jc w:val="both"/>
+        <w:rPr>
+          <w:lang w:val="hr-HR"/>
+        </w:rPr>
+      </w:pPr>
+      <w:r>
+        <w:rPr>
+          <w:lang w:val="sr-Latn-BA"/>
+        </w:rPr>
+        <w:t xml:space="preserve">Posljednji implementiran efekat je </w:t>
+      </w:r>
+      <w:r>
+        <w:rPr>
+          <w:b/>
+          <w:i/>
+          <w:lang w:val="sr-Latn-BA"/>
+        </w:rPr>
+        <w:t>Bit Crusher</w:t>
+      </w:r>
+      <w:r>
+        <w:rPr>
+          <w:lang w:val="sr-Latn-BA"/>
+        </w:rPr>
+        <w:t xml:space="preserve">, poznatiji i kao </w:t>
+      </w:r>
+      <w:r>
+        <w:rPr>
+          <w:i/>
+          <w:lang w:val="sr-Latn-BA"/>
+        </w:rPr>
+        <w:t>lo-fi</w:t>
+      </w:r>
+      <w:r>
+        <w:rPr>
+          <w:lang w:val="sr-Latn-BA"/>
+        </w:rPr>
+        <w:t xml:space="preserve"> (eng. low-fidelity) efekat. Sa opcijama </w:t>
+      </w:r>
+      <w:r>
+        <w:rPr>
+          <w:lang w:val="sr-Latn-BA"/>
+        </w:rPr>
+        <w:t xml:space="preserve">kao što su </w:t>
+      </w:r>
+      <w:r>
+        <w:rPr>
+          <w:lang w:val="sr-Latn-BA"/>
+        </w:rPr>
+        <w:t>smanjenje</w:t>
+      </w:r>
+      <w:r>
+        <w:rPr>
+          <w:lang w:val="sr-Latn-BA"/>
+        </w:rPr>
+        <w:t xml:space="preserve"> </w:t>
+      </w:r>
+      <w:r>
+        <w:rPr>
+          <w:lang w:val="sr-Latn-BA"/>
+        </w:rPr>
+        <w:t>frekvencije odmjeravanja (poznato i kao eng. „downsampling“ i „rate crush“)</w:t>
+      </w:r>
+      <w:r>
+        <w:rPr>
+          <w:lang w:val="sr-Latn-BA"/>
+        </w:rPr>
+        <w:t xml:space="preserve"> te smanjenje rezolucije (poznato i kao eng. „bit depth“ i „bit crush“), ovim efektom se postiže ciljana distorzija audio zapisa</w:t>
+      </w:r>
+      <w:r>
+        <w:rPr>
+          <w:lang w:val="sr-Latn-BA"/>
+        </w:rPr>
+        <w:t>. Oba re</w:t>
+      </w:r>
+      <w:r>
+        <w:rPr>
+          <w:lang w:val="hr-HR"/>
+        </w:rPr>
+        <w:t>žima rada su implementirana u python i C kodu.</w:t>
+      </w:r>
+    </w:p>
+    <w:p>
+      <w:pPr>
+        <w:jc w:val="both"/>
+        <w:rPr>
+          <w:noProof/>
+        </w:rPr>
+      </w:pPr>
+      <w:r>
+        <w:rPr>
+          <w:lang w:val="hr-HR"/>
+        </w:rPr>
+        <w:t xml:space="preserve">Iako je u funkciji ponovo korištena decimacija, verzija na kojoj smo se zadržali prilikom testiranja algoritma je ona bez niskopropusnog filtra. Signal koji mu je propušten već je filtriran u Pythonu, kao što je prethodno i decimovan, a ponovnim filtiranjem audio na izlazu izgubi svojstvenost efekta. Ipak, kao mogućnost u nekim drugim realizacijama i za potrebe drugih audio zapisa ovog projektnog zadatka unutar funkcije u Pythonu ostavlja se mogućnost filtiranja filtrom konačnog impulsnog odziva, a onda i generisanje koeficijenata filtra koji se mogu eksportovati u header file i zatim učitati u C-u. U C-u je </w:t>
+      </w:r>
+    </w:p>
+    <w:p>
+      <w:pPr>
+        <w:jc w:val="both"/>
+        <w:rPr>
+          <w:lang w:val="hr-HR"/>
+        </w:rPr>
+      </w:pPr>
+      <w:r>
+        <w:rPr>
+          <w:noProof/>
+        </w:rPr>
+        <w:lastRenderedPageBreak/>
+        <w:drawing>
+          <wp:anchor distT="0" distB="0" distL="114300" distR="114300" simplePos="0" relativeHeight="251674624" behindDoc="0" locked="0" layoutInCell="1" allowOverlap="1" wp14:anchorId="33C8221A" wp14:editId="1FD117B7">
+            <wp:simplePos x="0" y="0"/>
+            <wp:positionH relativeFrom="margin">
+              <wp:posOffset>242542</wp:posOffset>
+            </wp:positionH>
+            <wp:positionV relativeFrom="paragraph">
+              <wp:posOffset>476885</wp:posOffset>
+            </wp:positionV>
+            <wp:extent cx="5628640" cy="2854325"/>
+            <wp:effectExtent l="0" t="0" r="0" b="3175"/>
+            <wp:wrapTopAndBottom/>
+            <wp:docPr id="21" name="Picture 21"/>
+            <wp:cNvGraphicFramePr>
+              <a:graphicFrameLocks xmlns:a="http://schemas.openxmlformats.org/drawingml/2006/main" noChangeAspect="1"/>
+            </wp:cNvGraphicFramePr>
+            <a:graphic xmlns:a="http://schemas.openxmlformats.org/drawingml/2006/main">
+              <a:graphicData uri="http://schemas.openxmlformats.org/drawingml/2006/picture">
+                <pic:pic xmlns:pic="http://schemas.openxmlformats.org/drawingml/2006/picture">
+                  <pic:nvPicPr>
+                    <pic:cNvPr id="21" name="python c bitcrushr.png"/>
+                    <pic:cNvPicPr/>
+                  </pic:nvPicPr>
+                  <pic:blipFill rotWithShape="1">
+                    <a:blip r:embed="rId32">
+                      <a:extLst>
+                        <a:ext uri="{28A0092B-C50C-407E-A947-70E740481C1C}">
+                          <a14:useLocalDpi xmlns:a14="http://schemas.microsoft.com/office/drawing/2010/main" val="0"/>
+                        </a:ext>
+                      </a:extLst>
+                    </a:blip>
+                    <a:srcRect l="6460" t="4299" r="5590" b="4922"/>
+                    <a:stretch/>
+                  </pic:blipFill>
+                  <pic:spPr bwMode="auto">
+                    <a:xfrm>
+                      <a:off x="0" y="0"/>
+                      <a:ext cx="5628640" cy="2854325"/>
+                    </a:xfrm>
+                    <a:prstGeom prst="rect">
+                      <a:avLst/>
+                    </a:prstGeom>
+                    <a:ln>
+                      <a:noFill/>
+                    </a:ln>
+                    <a:extLst>
+                      <a:ext uri="{53640926-AAD7-44D8-BBD7-CCE9431645EC}">
+                        <a14:shadowObscured xmlns:a14="http://schemas.microsoft.com/office/drawing/2010/main"/>
+                      </a:ext>
+                    </a:extLst>
+                  </pic:spPr>
+                </pic:pic>
+              </a:graphicData>
+            </a:graphic>
+            <wp14:sizeRelH relativeFrom="margin">
+              <wp14:pctWidth>0</wp14:pctWidth>
+            </wp14:sizeRelH>
+            <wp14:sizeRelV relativeFrom="margin">
+              <wp14:pctHeight>0</wp14:pctHeight>
+            </wp14:sizeRelV>
+          </wp:anchor>
+        </w:drawing>
+      </w:r>
+      <w:r>
+        <w:rPr>
+          <w:lang w:val="hr-HR"/>
+        </w:rPr>
+        <w:t xml:space="preserve">preporučeno koristiti funkciju iz </w:t>
+      </w:r>
+      <w:r>
+        <w:rPr>
+          <w:i/>
+          <w:lang w:val="hr-HR"/>
+        </w:rPr>
+        <w:t>filter.h</w:t>
+      </w:r>
+      <w:r>
+        <w:rPr>
+          <w:lang w:val="hr-HR"/>
+        </w:rPr>
+        <w:t xml:space="preserve"> biblioteke koja može da bude efektivnija kada je u pitanju određivanje izlaza i filtra, nego u slučaju funkcije </w:t>
+      </w:r>
+      <w:r>
+        <w:rPr>
+          <w:i/>
+          <w:lang w:val="hr-HR"/>
+        </w:rPr>
+        <w:t>convolve</w:t>
+      </w:r>
+      <w:r>
+        <w:rPr>
+          <w:lang w:val="hr-HR"/>
+        </w:rPr>
+        <w:t>.</w:t>
+      </w:r>
+    </w:p>
+    <w:p>
+      <w:pPr>
+        <w:jc w:val="center"/>
+        <w:rPr>
+          <w:lang w:val="hr-HR"/>
+        </w:rPr>
+      </w:pPr>
+      <w:r>
+        <w:rPr>
+          <w:i/>
+          <w:lang w:val="hr-HR"/>
+        </w:rPr>
+        <w:t>Slika 2.12</w:t>
+      </w:r>
+      <w:r>
+        <w:rPr>
+          <w:lang w:val="hr-HR"/>
+        </w:rPr>
+        <w:t xml:space="preserve"> </w:t>
+      </w:r>
+      <w:r>
+        <w:rPr>
+          <w:noProof/>
+          <w:lang w:val="hr-HR"/>
+        </w:rPr>
+        <w:t xml:space="preserve">Rezultat izvršavanja </w:t>
+      </w:r>
+      <w:r>
+        <w:rPr>
+          <w:i/>
+          <w:noProof/>
+          <w:lang w:val="hr-HR"/>
+        </w:rPr>
+        <w:t>Bit crusher</w:t>
+      </w:r>
+      <w:r>
+        <w:rPr>
+          <w:noProof/>
+          <w:lang w:val="hr-HR"/>
+        </w:rPr>
+        <w:t xml:space="preserve"> efekta u Pythonu i na ploči </w:t>
+      </w:r>
+      <w:bookmarkStart w:id="0" w:name="_GoBack"/>
+      <w:bookmarkEnd w:id="0"/>
+    </w:p>
+    <w:p>
+      <w:pPr>
         <w:ind w:firstLine="720"/>
         <w:jc w:val="both"/>
         <w:rPr>
@@ -4921,6 +5248,7 @@
     </w:p>
     <w:p>
       <w:pPr>
+        <w:ind w:firstLine="720"/>
         <w:jc w:val="both"/>
         <w:rPr>
           <w:lang w:val="sr-Latn-BA"/>
@@ -4974,100 +5302,21 @@
     </w:p>
     <w:p>
       <w:pPr>
+        <w:ind w:firstLine="720"/>
         <w:jc w:val="both"/>
         <w:rPr>
-          <w:lang w:val="hr-HR"/>
-        </w:rPr>
-      </w:pPr>
-      <w:r>
-        <w:rPr>
-          <w:lang w:val="sr-Latn-BA"/>
-        </w:rPr>
-        <w:lastRenderedPageBreak/>
-        <w:t xml:space="preserve">Posljednji implementiran efekat je </w:t>
-      </w:r>
-      <w:r>
-        <w:rPr>
-          <w:i/>
-          <w:lang w:val="sr-Latn-BA"/>
-        </w:rPr>
-        <w:t>Bit Crusher</w:t>
-      </w:r>
-      <w:r>
-        <w:rPr>
-          <w:lang w:val="sr-Latn-BA"/>
-        </w:rPr>
-        <w:t xml:space="preserve">, poznatiji i kao </w:t>
-      </w:r>
-      <w:r>
-        <w:rPr>
-          <w:i/>
-          <w:lang w:val="sr-Latn-BA"/>
-        </w:rPr>
-        <w:t>lo-fi</w:t>
-      </w:r>
-      <w:r>
-        <w:rPr>
-          <w:lang w:val="sr-Latn-BA"/>
-        </w:rPr>
-        <w:t xml:space="preserve"> (eng. low-fidelity) efekat. Sa opcijama </w:t>
-      </w:r>
-      <w:r>
-        <w:rPr>
-          <w:lang w:val="sr-Latn-BA"/>
-        </w:rPr>
-        <w:t xml:space="preserve">kao što su </w:t>
-      </w:r>
-      <w:r>
-        <w:rPr>
-          <w:lang w:val="sr-Latn-BA"/>
-        </w:rPr>
-        <w:t>smanjenje</w:t>
-      </w:r>
-      <w:r>
-        <w:rPr>
-          <w:lang w:val="sr-Latn-BA"/>
-        </w:rPr>
-        <w:t xml:space="preserve"> </w:t>
-      </w:r>
-      <w:r>
-        <w:rPr>
-          <w:lang w:val="sr-Latn-BA"/>
-        </w:rPr>
-        <w:t>frekvencije odmjeravanja (poznato i kao eng. „downsampling“ i „rate crush“)</w:t>
-      </w:r>
-      <w:r>
-        <w:rPr>
-          <w:lang w:val="sr-Latn-BA"/>
-        </w:rPr>
-        <w:t xml:space="preserve"> te smanjenje rezolucije (poznato i kao eng. „bit depth“ i „bit crush“), ovim efektom se postiže ciljana distorzija audio zapisa</w:t>
-      </w:r>
-      <w:r>
-        <w:rPr>
-          <w:lang w:val="sr-Latn-BA"/>
-        </w:rPr>
-        <w:t>. Oba re</w:t>
-      </w:r>
-      <w:r>
-        <w:rPr>
-          <w:lang w:val="hr-HR"/>
-        </w:rPr>
-        <w:t>žima rada su implementirana u python i C kodu.</w:t>
-      </w:r>
+          <w:lang w:val="sr-Latn-BA"/>
+        </w:rPr>
+      </w:pPr>
     </w:p>
     <w:p>
       <w:pPr>
+        <w:ind w:firstLine="720"/>
         <w:jc w:val="both"/>
         <w:rPr>
-          <w:lang w:val="hr-HR"/>
-        </w:rPr>
-      </w:pPr>
-      <w:r>
-        <w:rPr>
-          <w:lang w:val="hr-HR"/>
-        </w:rPr>
-        <w:t>Iako je u funkciji ponovo korištena decimacija, verzija na kojoj smo se zadržali prilikom testiranja algoritma je ona bez niskopropusnog filtra. Signal koji mu je propušten već je filtriran u Pythonu, kao što je prethodno i decimovan, a ponovnim filtiranjem audio na izlazu izgubi svojstvenost efekta. Ipak, kao mogućnost u nekim drugim realizacijama i za potrebe drugih audio zapisa ovog projektnog zadatka unutar funkcije u Pythonu ostavlja se mogućnost filtiranja filtrom konačnog impulsnog odziva, a onda i generisanje koeficijenata filtra koji se mogu eksportovati u header file i zatim učitati u C-u. U C-u je preporučeno koristiti funkciju iz filter.h biblioteke koja može da bude efektivnija kada je u pitanju određivanje izlaza i filtra, nego u slučaju funkcije convolve.</w:t>
-      </w:r>
+          <w:lang w:val="sr-Latn-BA"/>
+        </w:rPr>
+      </w:pPr>
     </w:p>
     <w:p>
       <w:pPr>
@@ -5116,6 +5365,13 @@
     </w:p>
     <w:p>
       <w:pPr>
+        <w:rPr>
+          <w:lang w:val="sr-Latn-BA"/>
+        </w:rPr>
+      </w:pPr>
+    </w:p>
+    <w:p>
+      <w:pPr>
         <w:ind w:firstLine="720"/>
         <w:jc w:val="both"/>
         <w:rPr>
@@ -5206,6 +5462,8 @@
     </w:p>
     <w:p>
       <w:pPr>
+        <w:ind w:firstLine="720"/>
+        <w:jc w:val="both"/>
         <w:rPr>
           <w:lang w:val="sr-Latn-BA"/>
         </w:rPr>
@@ -5528,6 +5786,14 @@
     </w:p>
     <w:p>
       <w:pPr>
+        <w:jc w:val="both"/>
+        <w:rPr>
+          <w:lang w:val="sr-Latn-BA"/>
+        </w:rPr>
+      </w:pPr>
+    </w:p>
+    <w:p>
+      <w:pPr>
         <w:ind w:firstLine="720"/>
         <w:jc w:val="both"/>
         <w:rPr>
@@ -5556,77 +5822,6 @@
     <w:p>
       <w:pPr>
         <w:ind w:firstLine="720"/>
-        <w:jc w:val="both"/>
-        <w:rPr>
-          <w:lang w:val="sr-Latn-BA"/>
-        </w:rPr>
-      </w:pPr>
-    </w:p>
-    <w:p>
-      <w:pPr>
-        <w:ind w:firstLine="720"/>
-        <w:jc w:val="both"/>
-        <w:rPr>
-          <w:lang w:val="sr-Latn-BA"/>
-        </w:rPr>
-      </w:pPr>
-    </w:p>
-    <w:p>
-      <w:pPr>
-        <w:ind w:firstLine="720"/>
-        <w:jc w:val="both"/>
-        <w:rPr>
-          <w:lang w:val="sr-Latn-BA"/>
-        </w:rPr>
-      </w:pPr>
-    </w:p>
-    <w:p>
-      <w:pPr>
-        <w:ind w:firstLine="720"/>
-        <w:jc w:val="both"/>
-        <w:rPr>
-          <w:lang w:val="sr-Latn-BA"/>
-        </w:rPr>
-      </w:pPr>
-    </w:p>
-    <w:p>
-      <w:pPr>
-        <w:ind w:firstLine="720"/>
-        <w:jc w:val="both"/>
-        <w:rPr>
-          <w:lang w:val="sr-Latn-BA"/>
-        </w:rPr>
-      </w:pPr>
-    </w:p>
-    <w:p>
-      <w:pPr>
-        <w:ind w:firstLine="720"/>
-        <w:jc w:val="both"/>
-        <w:rPr>
-          <w:lang w:val="sr-Latn-BA"/>
-        </w:rPr>
-      </w:pPr>
-    </w:p>
-    <w:p>
-      <w:pPr>
-        <w:ind w:firstLine="720"/>
-        <w:jc w:val="both"/>
-        <w:rPr>
-          <w:lang w:val="sr-Latn-BA"/>
-        </w:rPr>
-      </w:pPr>
-    </w:p>
-    <w:p>
-      <w:pPr>
-        <w:ind w:firstLine="720"/>
-        <w:jc w:val="both"/>
-        <w:rPr>
-          <w:lang w:val="sr-Latn-BA"/>
-        </w:rPr>
-      </w:pPr>
-    </w:p>
-    <w:p>
-      <w:pPr>
         <w:jc w:val="both"/>
         <w:rPr>
           <w:lang w:val="sr-Latn-BA"/>
@@ -5871,13 +6066,6 @@
     </w:p>
     <w:p>
       <w:pPr>
-        <w:rPr>
-          <w:lang w:val="sr-Latn-BA"/>
-        </w:rPr>
-      </w:pPr>
-    </w:p>
-    <w:p>
-      <w:pPr>
         <w:spacing w:after="0" w:line="240" w:lineRule="auto"/>
         <w:jc w:val="both"/>
         <w:rPr>
@@ -6068,13 +6256,7 @@
         <w:rPr>
           <w:lang w:val="sr-Latn-BA"/>
         </w:rPr>
-        <w:t xml:space="preserve">Tu je i način zapisa podataka, u ovom slučaju float u Pythonu koji se tretira kao 64-bitni, a u C-u 32-bitni, kao i konverzije koje su bile potrebne za rad u drugim slučajevima. </w:t>
-      </w:r>
-      <w:r>
-        <w:rPr>
-          <w:lang w:val="sr-Latn-BA"/>
-        </w:rPr>
-        <w:t>Prisjetimo se pristupa i sa početka izrade,</w:t>
+        <w:t>Tu je i način zapisa podataka, u ovom slučaju float u Pythonu koji se tretira kao 64-bitni, a u C-u 32-bitni, kao i konverzije koje su bile potrebne za rad u drugim slučajevima. Prisjetimo se pristupa i sa početka izrade,</w:t>
       </w:r>
       <w:r>
         <w:rPr>
@@ -6142,13 +6324,6 @@
         </w:rPr>
         <w:t>.</w:t>
       </w:r>
-    </w:p>
-    <w:p>
-      <w:pPr>
-        <w:rPr>
-          <w:lang w:val="sr-Latn-BA"/>
-        </w:rPr>
-      </w:pPr>
     </w:p>
     <w:p>
       <w:pPr>
@@ -6184,10 +6359,27 @@
     </w:p>
     <w:p>
       <w:pPr>
-        <w:rPr>
-          <w:lang w:val="sr-Latn-BA"/>
-        </w:rPr>
-      </w:pPr>
+        <w:jc w:val="both"/>
+        <w:rPr>
+          <w:sz w:val="23"/>
+          <w:szCs w:val="23"/>
+          <w:lang w:val="sr-Latn-BA"/>
+        </w:rPr>
+      </w:pPr>
+      <w:r>
+        <w:rPr>
+          <w:lang w:val="sr-Latn-BA"/>
+        </w:rPr>
+        <w:t xml:space="preserve">[1]  </w:t>
+      </w:r>
+      <w:r>
+        <w:rPr>
+          <w:sz w:val="23"/>
+          <w:szCs w:val="23"/>
+          <w:lang w:val="sr-Latn-BA"/>
+        </w:rPr>
+        <w:t>Materijali sa predavanja i laboratorijskih vježbi iz predmeta Sistemi za digitalnu obradu signala, Elektrotehnički fakultet, Univerzitet u Banjaluci</w:t>
+      </w:r>
     </w:p>
     <w:p>
       <w:pPr>
@@ -6200,57 +6392,18 @@
       </w:pPr>
       <w:r>
         <w:rPr>
-          <w:lang w:val="sr-Latn-BA"/>
-        </w:rPr>
-        <w:t xml:space="preserve">[1]  </w:t>
-      </w:r>
-      <w:r>
-        <w:rPr>
           <w:sz w:val="23"/>
           <w:szCs w:val="23"/>
           <w:lang w:val="sr-Latn-BA"/>
         </w:rPr>
-        <w:t>Materijali sa predavanja i laboratorijskih vježbi iz predmeta Sistemi za digitalnu obradu signala, Elektrotehnički fak</w:t>
+        <w:t>[2]</w:t>
       </w:r>
       <w:r>
         <w:rPr>
           <w:sz w:val="23"/>
           <w:szCs w:val="23"/>
-          <w:lang w:val="sr-Latn-BA"/>
-        </w:rPr>
-        <w:t>ultet, Univerzitet u Banjaluci</w:t>
-      </w:r>
-    </w:p>
-    <w:p>
-      <w:pPr>
-        <w:jc w:val="both"/>
-        <w:rPr>
-          <w:sz w:val="23"/>
-          <w:szCs w:val="23"/>
-          <w:lang w:val="sr-Latn-BA"/>
-        </w:rPr>
-      </w:pPr>
-      <w:r>
-        <w:rPr>
-          <w:sz w:val="23"/>
-          <w:szCs w:val="23"/>
-          <w:lang w:val="sr-Latn-BA"/>
-        </w:rPr>
-        <w:t>[2]</w:t>
-      </w:r>
-      <w:r>
-        <w:rPr>
-          <w:sz w:val="23"/>
-          <w:szCs w:val="23"/>
-        </w:rPr>
-        <w:t xml:space="preserve"> </w:t>
-      </w:r>
-      <w:r>
-        <w:rPr>
-          <w:sz w:val="23"/>
-          <w:szCs w:val="23"/>
-        </w:rPr>
-        <w:t xml:space="preserve"> </w:t>
+        </w:rPr>
+        <w:t xml:space="preserve">  </w:t>
       </w:r>
       <w:proofErr w:type="spellStart"/>
       <w:r>
@@ -6319,15 +6472,8 @@
           <w:szCs w:val="23"/>
           <w:lang w:val="sr-Latn-BA"/>
         </w:rPr>
-        <w:t>[3]</w:t>
-      </w:r>
-      <w:r>
-        <w:rPr>
-          <w:sz w:val="23"/>
-          <w:szCs w:val="23"/>
-          <w:lang w:val="sr-Latn-BA"/>
-        </w:rPr>
-        <w:t xml:space="preserve"> </w:t>
+        <w:lastRenderedPageBreak/>
+        <w:t xml:space="preserve">[3] </w:t>
       </w:r>
       <w:proofErr w:type="spellStart"/>
       <w:r>
@@ -6364,33 +6510,109 @@
     </w:p>
     <w:p>
       <w:pPr>
-        <w:jc w:val="both"/>
-        <w:rPr>
-          <w:sz w:val="23"/>
-          <w:szCs w:val="23"/>
-        </w:rPr>
-      </w:pPr>
+        <w:pStyle w:val="ListParagraph"/>
+        <w:numPr>
+          <w:ilvl w:val="0"/>
+          <w:numId w:val="12"/>
+        </w:numPr>
+        <w:rPr>
+          <w:lang w:val="sr-Latn-BA"/>
+        </w:rPr>
+      </w:pPr>
+      <w:r>
+        <w:rPr>
+          <w:sz w:val="36"/>
+          <w:lang w:val="sr-Latn-BA"/>
+        </w:rPr>
+        <w:t>Dodaci</w:t>
+      </w:r>
     </w:p>
     <w:p>
       <w:pPr>
-        <w:rPr>
-          <w:lang w:val="sr-Latn-BA"/>
-        </w:rPr>
-      </w:pPr>
-    </w:p>
-    <w:p>
-      <w:pPr>
-        <w:ind w:left="710"/>
-        <w:rPr>
-          <w:lang w:val="sr-Latn-BA"/>
-        </w:rPr>
-      </w:pPr>
+        <w:jc w:val="both"/>
+        <w:rPr>
+          <w:lang w:val="hr-HR"/>
+        </w:rPr>
+      </w:pPr>
+      <w:r>
+        <w:rPr>
+          <w:lang w:val="sr-Latn-BA"/>
+        </w:rPr>
+        <w:t xml:space="preserve">Pored toga </w:t>
+      </w:r>
+      <w:r>
+        <w:rPr>
+          <w:lang w:val="hr-HR"/>
+        </w:rPr>
+        <w:t xml:space="preserve">što je moguće pozivati funkciju za funkcijom </w:t>
+      </w:r>
+      <w:r>
+        <w:rPr>
+          <w:lang w:val="hr-HR"/>
+        </w:rPr>
+        <w:t xml:space="preserve">i upisivati obrađene odmjerke u odgovarajuće </w:t>
+      </w:r>
+      <w:r>
+        <w:rPr>
+          <w:i/>
+          <w:lang w:val="hr-HR"/>
+        </w:rPr>
+        <w:t>.txt</w:t>
+      </w:r>
+      <w:r>
+        <w:rPr>
+          <w:lang w:val="hr-HR"/>
+        </w:rPr>
+        <w:t xml:space="preserve"> file-ove</w:t>
+      </w:r>
+      <w:r>
+        <w:rPr>
+          <w:lang w:val="hr-HR"/>
+        </w:rPr>
+        <w:t>, paljenjem dioda se može ustanoviti u kojem dijelu obrade se trenutno nalazimo – podešavanje parametara, ulazak u funkciju, izlazak iz funkcije, početak upisa u file, te provjera ispisa trećine i polovine odmjeraka</w:t>
+      </w:r>
+      <w:r>
+        <w:rPr>
+          <w:lang w:val="hr-HR"/>
+        </w:rPr>
+        <w:t>, a onda i završetak obrade.</w:t>
+      </w:r>
+      <w:r>
+        <w:rPr>
+          <w:lang w:val="hr-HR"/>
+        </w:rPr>
+        <w:t xml:space="preserve"> </w:t>
+      </w:r>
+      <w:r>
+        <w:rPr>
+          <w:lang w:val="hr-HR"/>
+        </w:rPr>
+        <w:t>S obzirom na formirane nizove unutar korisničkih sekcija, isti se mogu koristit</w:t>
+      </w:r>
+      <w:r>
+        <w:rPr>
+          <w:lang w:val="hr-HR"/>
+        </w:rPr>
+        <w:t>i za kaskadno uvezivanje efekata</w:t>
+      </w:r>
+      <w:r>
+        <w:rPr>
+          <w:lang w:val="hr-HR"/>
+        </w:rPr>
+        <w:t xml:space="preserve"> (odnosno, da izlaz jednog bude ulaz u drugi, pri čemu se korištenje efekta BitCrusher preporučuje kao posljednja stavka u nizu korištenih efekata).</w:t>
+      </w:r>
+      <w:r>
+        <w:rPr>
+          <w:lang w:val="hr-HR"/>
+        </w:rPr>
+        <w:t xml:space="preserve"> Zakomentarisan primjer nalazi se u C kodu. </w:t>
+      </w:r>
     </w:p>
     <w:sectPr>
-      <w:headerReference w:type="default" r:id="rId30"/>
-      <w:footerReference w:type="default" r:id="rId31"/>
-      <w:headerReference w:type="first" r:id="rId32"/>
-      <w:footerReference w:type="first" r:id="rId33"/>
+      <w:headerReference w:type="default" r:id="rId33"/>
+      <w:footerReference w:type="default" r:id="rId34"/>
+      <w:headerReference w:type="first" r:id="rId35"/>
+      <w:footerReference w:type="first" r:id="rId36"/>
       <w:type w:val="continuous"/>
       <w:pgSz w:w="12240" w:h="15840"/>
       <w:pgMar w:top="1440" w:right="1080" w:bottom="1440" w:left="1080" w:header="720" w:footer="720" w:gutter="0"/>
@@ -6488,7 +6710,7 @@
               <w:b/>
               <w:noProof/>
             </w:rPr>
-            <w:t>15</w:t>
+            <w:t>12</w:t>
           </w:r>
           <w:r>
             <w:fldChar w:fldCharType="end"/>
@@ -7035,6 +7257,92 @@
     </w:lvl>
   </w:abstractNum>
   <w:abstractNum w:abstractNumId="2">
+    <w:nsid w:val="14EF4AC3"/>
+    <w:multiLevelType w:val="hybridMultilevel"/>
+    <w:tmpl w:val="AF109472"/>
+    <w:lvl w:ilvl="0" w:tplc="0409000F">
+      <w:start w:val="1"/>
+      <w:numFmt w:val="decimal"/>
+      <w:lvlText w:val="%1."/>
+      <w:lvlJc w:val="left"/>
+      <w:pPr>
+        <w:ind w:left="720" w:hanging="360"/>
+      </w:pPr>
+    </w:lvl>
+    <w:lvl w:ilvl="1" w:tplc="04090019" w:tentative="1">
+      <w:start w:val="1"/>
+      <w:numFmt w:val="lowerLetter"/>
+      <w:lvlText w:val="%2."/>
+      <w:lvlJc w:val="left"/>
+      <w:pPr>
+        <w:ind w:left="1440" w:hanging="360"/>
+      </w:pPr>
+    </w:lvl>
+    <w:lvl w:ilvl="2" w:tplc="0409001B" w:tentative="1">
+      <w:start w:val="1"/>
+      <w:numFmt w:val="lowerRoman"/>
+      <w:lvlText w:val="%3."/>
+      <w:lvlJc w:val="right"/>
+      <w:pPr>
+        <w:ind w:left="2160" w:hanging="180"/>
+      </w:pPr>
+    </w:lvl>
+    <w:lvl w:ilvl="3" w:tplc="0409000F" w:tentative="1">
+      <w:start w:val="1"/>
+      <w:numFmt w:val="decimal"/>
+      <w:lvlText w:val="%4."/>
+      <w:lvlJc w:val="left"/>
+      <w:pPr>
+        <w:ind w:left="2880" w:hanging="360"/>
+      </w:pPr>
+    </w:lvl>
+    <w:lvl w:ilvl="4" w:tplc="04090019" w:tentative="1">
+      <w:start w:val="1"/>
+      <w:numFmt w:val="lowerLetter"/>
+      <w:lvlText w:val="%5."/>
+      <w:lvlJc w:val="left"/>
+      <w:pPr>
+        <w:ind w:left="3600" w:hanging="360"/>
+      </w:pPr>
+    </w:lvl>
+    <w:lvl w:ilvl="5" w:tplc="0409001B" w:tentative="1">
+      <w:start w:val="1"/>
+      <w:numFmt w:val="lowerRoman"/>
+      <w:lvlText w:val="%6."/>
+      <w:lvlJc w:val="right"/>
+      <w:pPr>
+        <w:ind w:left="4320" w:hanging="180"/>
+      </w:pPr>
+    </w:lvl>
+    <w:lvl w:ilvl="6" w:tplc="0409000F" w:tentative="1">
+      <w:start w:val="1"/>
+      <w:numFmt w:val="decimal"/>
+      <w:lvlText w:val="%7."/>
+      <w:lvlJc w:val="left"/>
+      <w:pPr>
+        <w:ind w:left="5040" w:hanging="360"/>
+      </w:pPr>
+    </w:lvl>
+    <w:lvl w:ilvl="7" w:tplc="04090019" w:tentative="1">
+      <w:start w:val="1"/>
+      <w:numFmt w:val="lowerLetter"/>
+      <w:lvlText w:val="%8."/>
+      <w:lvlJc w:val="left"/>
+      <w:pPr>
+        <w:ind w:left="5760" w:hanging="360"/>
+      </w:pPr>
+    </w:lvl>
+    <w:lvl w:ilvl="8" w:tplc="0409001B" w:tentative="1">
+      <w:start w:val="1"/>
+      <w:numFmt w:val="lowerRoman"/>
+      <w:lvlText w:val="%9."/>
+      <w:lvlJc w:val="right"/>
+      <w:pPr>
+        <w:ind w:left="6480" w:hanging="180"/>
+      </w:pPr>
+    </w:lvl>
+  </w:abstractNum>
+  <w:abstractNum w:abstractNumId="3">
     <w:nsid w:val="2E453BD7"/>
     <w:multiLevelType w:val="hybridMultilevel"/>
     <w:tmpl w:val="CEA63A4A"/>
@@ -7147,7 +7455,7 @@
       </w:rPr>
     </w:lvl>
   </w:abstractNum>
-  <w:abstractNum w:abstractNumId="3">
+  <w:abstractNum w:abstractNumId="4">
     <w:nsid w:val="2E995BD4"/>
     <w:multiLevelType w:val="hybridMultilevel"/>
     <w:tmpl w:val="27A8B8E4"/>
@@ -7236,7 +7544,7 @@
       </w:pPr>
     </w:lvl>
   </w:abstractNum>
-  <w:abstractNum w:abstractNumId="4">
+  <w:abstractNum w:abstractNumId="5">
     <w:nsid w:val="309508E7"/>
     <w:multiLevelType w:val="hybridMultilevel"/>
     <w:tmpl w:val="911AF6A6"/>
@@ -7322,7 +7630,93 @@
       </w:pPr>
     </w:lvl>
   </w:abstractNum>
-  <w:abstractNum w:abstractNumId="5">
+  <w:abstractNum w:abstractNumId="6">
+    <w:nsid w:val="30A90B1E"/>
+    <w:multiLevelType w:val="hybridMultilevel"/>
+    <w:tmpl w:val="83584D7C"/>
+    <w:lvl w:ilvl="0" w:tplc="0409000F">
+      <w:start w:val="1"/>
+      <w:numFmt w:val="decimal"/>
+      <w:lvlText w:val="%1."/>
+      <w:lvlJc w:val="left"/>
+      <w:pPr>
+        <w:ind w:left="720" w:hanging="360"/>
+      </w:pPr>
+    </w:lvl>
+    <w:lvl w:ilvl="1" w:tplc="04090019" w:tentative="1">
+      <w:start w:val="1"/>
+      <w:numFmt w:val="lowerLetter"/>
+      <w:lvlText w:val="%2."/>
+      <w:lvlJc w:val="left"/>
+      <w:pPr>
+        <w:ind w:left="1440" w:hanging="360"/>
+      </w:pPr>
+    </w:lvl>
+    <w:lvl w:ilvl="2" w:tplc="0409001B" w:tentative="1">
+      <w:start w:val="1"/>
+      <w:numFmt w:val="lowerRoman"/>
+      <w:lvlText w:val="%3."/>
+      <w:lvlJc w:val="right"/>
+      <w:pPr>
+        <w:ind w:left="2160" w:hanging="180"/>
+      </w:pPr>
+    </w:lvl>
+    <w:lvl w:ilvl="3" w:tplc="0409000F" w:tentative="1">
+      <w:start w:val="1"/>
+      <w:numFmt w:val="decimal"/>
+      <w:lvlText w:val="%4."/>
+      <w:lvlJc w:val="left"/>
+      <w:pPr>
+        <w:ind w:left="2880" w:hanging="360"/>
+      </w:pPr>
+    </w:lvl>
+    <w:lvl w:ilvl="4" w:tplc="04090019" w:tentative="1">
+      <w:start w:val="1"/>
+      <w:numFmt w:val="lowerLetter"/>
+      <w:lvlText w:val="%5."/>
+      <w:lvlJc w:val="left"/>
+      <w:pPr>
+        <w:ind w:left="3600" w:hanging="360"/>
+      </w:pPr>
+    </w:lvl>
+    <w:lvl w:ilvl="5" w:tplc="0409001B" w:tentative="1">
+      <w:start w:val="1"/>
+      <w:numFmt w:val="lowerRoman"/>
+      <w:lvlText w:val="%6."/>
+      <w:lvlJc w:val="right"/>
+      <w:pPr>
+        <w:ind w:left="4320" w:hanging="180"/>
+      </w:pPr>
+    </w:lvl>
+    <w:lvl w:ilvl="6" w:tplc="0409000F" w:tentative="1">
+      <w:start w:val="1"/>
+      <w:numFmt w:val="decimal"/>
+      <w:lvlText w:val="%7."/>
+      <w:lvlJc w:val="left"/>
+      <w:pPr>
+        <w:ind w:left="5040" w:hanging="360"/>
+      </w:pPr>
+    </w:lvl>
+    <w:lvl w:ilvl="7" w:tplc="04090019" w:tentative="1">
+      <w:start w:val="1"/>
+      <w:numFmt w:val="lowerLetter"/>
+      <w:lvlText w:val="%8."/>
+      <w:lvlJc w:val="left"/>
+      <w:pPr>
+        <w:ind w:left="5760" w:hanging="360"/>
+      </w:pPr>
+    </w:lvl>
+    <w:lvl w:ilvl="8" w:tplc="0409001B" w:tentative="1">
+      <w:start w:val="1"/>
+      <w:numFmt w:val="lowerRoman"/>
+      <w:lvlText w:val="%9."/>
+      <w:lvlJc w:val="right"/>
+      <w:pPr>
+        <w:ind w:left="6480" w:hanging="180"/>
+      </w:pPr>
+    </w:lvl>
+  </w:abstractNum>
+  <w:abstractNum w:abstractNumId="7">
     <w:nsid w:val="31B94142"/>
     <w:multiLevelType w:val="hybridMultilevel"/>
     <w:tmpl w:val="B760577C"/>
@@ -7434,7 +7828,7 @@
       </w:rPr>
     </w:lvl>
   </w:abstractNum>
-  <w:abstractNum w:abstractNumId="6">
+  <w:abstractNum w:abstractNumId="8">
     <w:nsid w:val="33B677CE"/>
     <w:multiLevelType w:val="hybridMultilevel"/>
     <w:tmpl w:val="663EF714"/>
@@ -7546,7 +7940,7 @@
       </w:rPr>
     </w:lvl>
   </w:abstractNum>
-  <w:abstractNum w:abstractNumId="7">
+  <w:abstractNum w:abstractNumId="9">
     <w:nsid w:val="3CFB18D8"/>
     <w:multiLevelType w:val="hybridMultilevel"/>
     <w:tmpl w:val="96FA91F6"/>
@@ -7659,7 +8053,7 @@
       </w:rPr>
     </w:lvl>
   </w:abstractNum>
-  <w:abstractNum w:abstractNumId="8">
+  <w:abstractNum w:abstractNumId="10">
     <w:nsid w:val="436377F2"/>
     <w:multiLevelType w:val="hybridMultilevel"/>
     <w:tmpl w:val="ADE4B2DE"/>
@@ -7745,7 +8139,7 @@
       </w:pPr>
     </w:lvl>
   </w:abstractNum>
-  <w:abstractNum w:abstractNumId="9">
+  <w:abstractNum w:abstractNumId="11">
     <w:nsid w:val="45673CD2"/>
     <w:multiLevelType w:val="hybridMultilevel"/>
     <w:tmpl w:val="17A8C7CC"/>
@@ -7857,7 +8251,7 @@
       </w:rPr>
     </w:lvl>
   </w:abstractNum>
-  <w:abstractNum w:abstractNumId="10">
+  <w:abstractNum w:abstractNumId="12">
     <w:nsid w:val="46EC0CD9"/>
     <w:multiLevelType w:val="hybridMultilevel"/>
     <w:tmpl w:val="9C68AA82"/>
@@ -7969,7 +8363,7 @@
       </w:rPr>
     </w:lvl>
   </w:abstractNum>
-  <w:abstractNum w:abstractNumId="11">
+  <w:abstractNum w:abstractNumId="13">
     <w:nsid w:val="4CE23111"/>
     <w:multiLevelType w:val="hybridMultilevel"/>
     <w:tmpl w:val="4C26ACC2"/>
@@ -8055,7 +8449,7 @@
       </w:pPr>
     </w:lvl>
   </w:abstractNum>
-  <w:abstractNum w:abstractNumId="12">
+  <w:abstractNum w:abstractNumId="14">
     <w:nsid w:val="4F8263CE"/>
     <w:multiLevelType w:val="hybridMultilevel"/>
     <w:tmpl w:val="493289FA"/>
@@ -8168,7 +8562,93 @@
       </w:rPr>
     </w:lvl>
   </w:abstractNum>
-  <w:abstractNum w:abstractNumId="13">
+  <w:abstractNum w:abstractNumId="15">
+    <w:nsid w:val="5F865130"/>
+    <w:multiLevelType w:val="hybridMultilevel"/>
+    <w:tmpl w:val="C6462062"/>
+    <w:lvl w:ilvl="0" w:tplc="0409000F">
+      <w:start w:val="1"/>
+      <w:numFmt w:val="decimal"/>
+      <w:lvlText w:val="%1."/>
+      <w:lvlJc w:val="left"/>
+      <w:pPr>
+        <w:ind w:left="720" w:hanging="360"/>
+      </w:pPr>
+    </w:lvl>
+    <w:lvl w:ilvl="1" w:tplc="04090019" w:tentative="1">
+      <w:start w:val="1"/>
+      <w:numFmt w:val="lowerLetter"/>
+      <w:lvlText w:val="%2."/>
+      <w:lvlJc w:val="left"/>
+      <w:pPr>
+        <w:ind w:left="1440" w:hanging="360"/>
+      </w:pPr>
+    </w:lvl>
+    <w:lvl w:ilvl="2" w:tplc="0409001B" w:tentative="1">
+      <w:start w:val="1"/>
+      <w:numFmt w:val="lowerRoman"/>
+      <w:lvlText w:val="%3."/>
+      <w:lvlJc w:val="right"/>
+      <w:pPr>
+        <w:ind w:left="2160" w:hanging="180"/>
+      </w:pPr>
+    </w:lvl>
+    <w:lvl w:ilvl="3" w:tplc="0409000F" w:tentative="1">
+      <w:start w:val="1"/>
+      <w:numFmt w:val="decimal"/>
+      <w:lvlText w:val="%4."/>
+      <w:lvlJc w:val="left"/>
+      <w:pPr>
+        <w:ind w:left="2880" w:hanging="360"/>
+      </w:pPr>
+    </w:lvl>
+    <w:lvl w:ilvl="4" w:tplc="04090019" w:tentative="1">
+      <w:start w:val="1"/>
+      <w:numFmt w:val="lowerLetter"/>
+      <w:lvlText w:val="%5."/>
+      <w:lvlJc w:val="left"/>
+      <w:pPr>
+        <w:ind w:left="3600" w:hanging="360"/>
+      </w:pPr>
+    </w:lvl>
+    <w:lvl w:ilvl="5" w:tplc="0409001B" w:tentative="1">
+      <w:start w:val="1"/>
+      <w:numFmt w:val="lowerRoman"/>
+      <w:lvlText w:val="%6."/>
+      <w:lvlJc w:val="right"/>
+      <w:pPr>
+        <w:ind w:left="4320" w:hanging="180"/>
+      </w:pPr>
+    </w:lvl>
+    <w:lvl w:ilvl="6" w:tplc="0409000F" w:tentative="1">
+      <w:start w:val="1"/>
+      <w:numFmt w:val="decimal"/>
+      <w:lvlText w:val="%7."/>
+      <w:lvlJc w:val="left"/>
+      <w:pPr>
+        <w:ind w:left="5040" w:hanging="360"/>
+      </w:pPr>
+    </w:lvl>
+    <w:lvl w:ilvl="7" w:tplc="04090019" w:tentative="1">
+      <w:start w:val="1"/>
+      <w:numFmt w:val="lowerLetter"/>
+      <w:lvlText w:val="%8."/>
+      <w:lvlJc w:val="left"/>
+      <w:pPr>
+        <w:ind w:left="5760" w:hanging="360"/>
+      </w:pPr>
+    </w:lvl>
+    <w:lvl w:ilvl="8" w:tplc="0409001B" w:tentative="1">
+      <w:start w:val="1"/>
+      <w:numFmt w:val="lowerRoman"/>
+      <w:lvlText w:val="%9."/>
+      <w:lvlJc w:val="right"/>
+      <w:pPr>
+        <w:ind w:left="6480" w:hanging="180"/>
+      </w:pPr>
+    </w:lvl>
+  </w:abstractNum>
+  <w:abstractNum w:abstractNumId="16">
     <w:nsid w:val="63F60DAA"/>
     <w:multiLevelType w:val="hybridMultilevel"/>
     <w:tmpl w:val="EF48611A"/>
@@ -8281,7 +8761,7 @@
       </w:rPr>
     </w:lvl>
   </w:abstractNum>
-  <w:abstractNum w:abstractNumId="14">
+  <w:abstractNum w:abstractNumId="17">
     <w:nsid w:val="64444CFB"/>
     <w:multiLevelType w:val="hybridMultilevel"/>
     <w:tmpl w:val="048855C6"/>
@@ -8367,7 +8847,7 @@
       </w:pPr>
     </w:lvl>
   </w:abstractNum>
-  <w:abstractNum w:abstractNumId="15">
+  <w:abstractNum w:abstractNumId="18">
     <w:nsid w:val="65053B60"/>
     <w:multiLevelType w:val="multilevel"/>
     <w:tmpl w:val="8E54C9B0"/>
@@ -8490,7 +8970,7 @@
       </w:rPr>
     </w:lvl>
   </w:abstractNum>
-  <w:abstractNum w:abstractNumId="16">
+  <w:abstractNum w:abstractNumId="19">
     <w:nsid w:val="70095744"/>
     <w:multiLevelType w:val="hybridMultilevel"/>
     <w:tmpl w:val="09E86430"/>
@@ -8603,7 +9083,7 @@
       </w:rPr>
     </w:lvl>
   </w:abstractNum>
-  <w:abstractNum w:abstractNumId="17">
+  <w:abstractNum w:abstractNumId="20">
     <w:nsid w:val="75132BE6"/>
     <w:multiLevelType w:val="hybridMultilevel"/>
     <w:tmpl w:val="B298E8AC"/>
@@ -8716,7 +9196,7 @@
       </w:rPr>
     </w:lvl>
   </w:abstractNum>
-  <w:abstractNum w:abstractNumId="18">
+  <w:abstractNum w:abstractNumId="21">
     <w:nsid w:val="785C3991"/>
     <w:multiLevelType w:val="hybridMultilevel"/>
     <w:tmpl w:val="6A744AE6"/>
@@ -8829,7 +9309,7 @@
       </w:rPr>
     </w:lvl>
   </w:abstractNum>
-  <w:abstractNum w:abstractNumId="19">
+  <w:abstractNum w:abstractNumId="22">
     <w:nsid w:val="7E34688C"/>
     <w:multiLevelType w:val="hybridMultilevel"/>
     <w:tmpl w:val="0FAEC888"/>
@@ -8918,7 +9398,7 @@
       </w:pPr>
     </w:lvl>
   </w:abstractNum>
-  <w:abstractNum w:abstractNumId="20">
+  <w:abstractNum w:abstractNumId="23">
     <w:nsid w:val="7EB36B79"/>
     <w:multiLevelType w:val="hybridMultilevel"/>
     <w:tmpl w:val="8A22DDDC"/>
@@ -9005,67 +9485,76 @@
     </w:lvl>
   </w:abstractNum>
   <w:num w:numId="1">
-    <w:abstractNumId w:val="3"/>
+    <w:abstractNumId w:val="4"/>
   </w:num>
   <w:num w:numId="2">
-    <w:abstractNumId w:val="13"/>
+    <w:abstractNumId w:val="16"/>
   </w:num>
   <w:num w:numId="3">
-    <w:abstractNumId w:val="14"/>
+    <w:abstractNumId w:val="17"/>
   </w:num>
   <w:num w:numId="4">
-    <w:abstractNumId w:val="4"/>
+    <w:abstractNumId w:val="5"/>
   </w:num>
   <w:num w:numId="5">
-    <w:abstractNumId w:val="20"/>
+    <w:abstractNumId w:val="23"/>
   </w:num>
   <w:num w:numId="6">
-    <w:abstractNumId w:val="8"/>
+    <w:abstractNumId w:val="10"/>
   </w:num>
   <w:num w:numId="7">
-    <w:abstractNumId w:val="16"/>
+    <w:abstractNumId w:val="19"/>
   </w:num>
   <w:num w:numId="8">
-    <w:abstractNumId w:val="18"/>
+    <w:abstractNumId w:val="21"/>
   </w:num>
   <w:num w:numId="9">
-    <w:abstractNumId w:val="7"/>
+    <w:abstractNumId w:val="9"/>
   </w:num>
   <w:num w:numId="10">
-    <w:abstractNumId w:val="11"/>
+    <w:abstractNumId w:val="13"/>
   </w:num>
   <w:num w:numId="11">
     <w:abstractNumId w:val="0"/>
   </w:num>
   <w:num w:numId="12">
-    <w:abstractNumId w:val="15"/>
+    <w:abstractNumId w:val="18"/>
   </w:num>
   <w:num w:numId="13">
-    <w:abstractNumId w:val="19"/>
+    <w:abstractNumId w:val="22"/>
   </w:num>
   <w:num w:numId="14">
     <w:abstractNumId w:val="1"/>
   </w:num>
   <w:num w:numId="15">
+    <w:abstractNumId w:val="14"/>
+  </w:num>
+  <w:num w:numId="16">
+    <w:abstractNumId w:val="3"/>
+  </w:num>
+  <w:num w:numId="17">
+    <w:abstractNumId w:val="20"/>
+  </w:num>
+  <w:num w:numId="18">
+    <w:abstractNumId w:val="7"/>
+  </w:num>
+  <w:num w:numId="19">
+    <w:abstractNumId w:val="8"/>
+  </w:num>
+  <w:num w:numId="20">
     <w:abstractNumId w:val="12"/>
   </w:num>
-  <w:num w:numId="16">
+  <w:num w:numId="21">
+    <w:abstractNumId w:val="11"/>
+  </w:num>
+  <w:num w:numId="22">
+    <w:abstractNumId w:val="15"/>
+  </w:num>
+  <w:num w:numId="23">
     <w:abstractNumId w:val="2"/>
   </w:num>
-  <w:num w:numId="17">
-    <w:abstractNumId w:val="17"/>
-  </w:num>
-  <w:num w:numId="18">
-    <w:abstractNumId w:val="5"/>
-  </w:num>
-  <w:num w:numId="19">
+  <w:num w:numId="24">
     <w:abstractNumId w:val="6"/>
-  </w:num>
-  <w:num w:numId="20">
-    <w:abstractNumId w:val="10"/>
-  </w:num>
-  <w:num w:numId="21">
-    <w:abstractNumId w:val="9"/>
   </w:num>
 </w:numbering>
 </file>
@@ -22162,7 +22651,7 @@
 </file>
 
 <file path=customXml/itemProps1.xml><?xml version="1.0" encoding="utf-8"?>
-<ds:datastoreItem xmlns:ds="http://schemas.openxmlformats.org/officeDocument/2006/customXml" ds:itemID="{87439D58-2E60-4F41-B002-1D7B8B8FF622}">
+<ds:datastoreItem xmlns:ds="http://schemas.openxmlformats.org/officeDocument/2006/customXml" ds:itemID="{57D08C6D-48A1-4C6D-89B0-7764030570EF}">
   <ds:schemaRefs>
     <ds:schemaRef ds:uri="http://schemas.openxmlformats.org/officeDocument/2006/bibliography"/>
   </ds:schemaRefs>

</xml_diff>